<commit_message>
final version planning summary
</commit_message>
<xml_diff>
--- a/Initial Planning/A2_Report.docx
+++ b/Initial Planning/A2_Report.docx
@@ -459,6 +459,10 @@
     <w:p>
       <w:pPr>
         <w:pStyle w:val="Standard"/>
+        <w:rPr>
+          <w:rFonts w:ascii="Verdana" w:eastAsia="Times New Roman" w:hAnsi="Verdana" w:cs="Arial"/>
+          <w:lang w:eastAsia="en-NZ"/>
+        </w:rPr>
       </w:pPr>
       <w:r>
         <w:rPr>
@@ -466,6 +470,53 @@
           <w:lang w:eastAsia="en-NZ"/>
         </w:rPr>
         <w:t>Additionally, frequent communication with real potential users may reveal small but relevant, otherwise imperceptible errors or omissions from planning, analysis or design that could and often should be added into the appropriate phase of the development process.</w:t>
+      </w:r>
+    </w:p>
+    <w:p>
+      <w:pPr>
+        <w:pStyle w:val="Standard"/>
+        <w:rPr>
+          <w:rFonts w:ascii="Verdana" w:eastAsia="Times New Roman" w:hAnsi="Verdana" w:cs="Arial"/>
+          <w:lang w:eastAsia="en-NZ"/>
+        </w:rPr>
+      </w:pPr>
+    </w:p>
+    <w:p>
+      <w:pPr>
+        <w:pStyle w:val="Standard"/>
+        <w:rPr>
+          <w:rFonts w:ascii="Verdana" w:eastAsia="Times New Roman" w:hAnsi="Verdana" w:cs="Arial"/>
+          <w:lang w:eastAsia="en-NZ"/>
+        </w:rPr>
+      </w:pPr>
+    </w:p>
+    <w:p>
+      <w:pPr>
+        <w:pStyle w:val="Standard"/>
+      </w:pPr>
+      <w:r>
+        <w:rPr>
+          <w:rFonts w:ascii="Verdana" w:eastAsia="Times New Roman" w:hAnsi="Verdana" w:cs="Arial"/>
+          <w:lang w:eastAsia="en-NZ"/>
+        </w:rPr>
+        <w:t xml:space="preserve">The actual schedule for the project is presented in </w:t>
+      </w:r>
+      <w:hyperlink r:id="rId8" w:history="1">
+        <w:r>
+          <w:rPr>
+            <w:rStyle w:val="Hyperlink"/>
+            <w:rFonts w:ascii="Verdana" w:eastAsia="Times New Roman" w:hAnsi="Verdana" w:cs="Arial"/>
+            <w:lang w:eastAsia="en-NZ"/>
+          </w:rPr>
+          <w:t>Timeline.pdf</w:t>
+        </w:r>
+      </w:hyperlink>
+      <w:r>
+        <w:rPr>
+          <w:rFonts w:ascii="Verdana" w:eastAsia="Times New Roman" w:hAnsi="Verdana" w:cs="Arial"/>
+          <w:lang w:eastAsia="en-NZ"/>
+        </w:rPr>
+        <w:t>.</w:t>
       </w:r>
     </w:p>
     <w:p>
@@ -588,7 +639,7 @@
                     <pic:cNvPicPr/>
                   </pic:nvPicPr>
                   <pic:blipFill>
-                    <a:blip r:embed="rId8"/>
+                    <a:blip r:embed="rId9"/>
                     <a:stretch>
                       <a:fillRect/>
                     </a:stretch>
@@ -661,6 +712,13 @@
         </w:rPr>
         <w:t>Testing is vital stage of this process and it needs to be conducted robustly to ensure control of quality rather than enacting a pointless ‘testing’ process that does not in fact test the product against the full set of defined requirements. For effective testing, throughout development it should be the team’s policy that no-one tests their (or defines tests for) own code. This is to avoid the conflict between an individual’s emotional investment in their own work and achieving the goal of quality software.</w:t>
       </w:r>
+      <w:r>
+        <w:rPr>
+          <w:rFonts w:ascii="Verdana" w:eastAsia="Times New Roman" w:hAnsi="Verdana" w:cs="Arial"/>
+          <w:lang w:eastAsia="en-NZ"/>
+        </w:rPr>
+        <w:t xml:space="preserve"> As iterations pass, more and more tests will be added through the growing test suite to prevent the solution regressing to display previous errors.</w:t>
+      </w:r>
     </w:p>
     <w:p>
       <w:pPr>
@@ -680,12 +738,22 @@
           <w:lang w:eastAsia="en-NZ"/>
         </w:rPr>
       </w:pPr>
-      <w:r>
+    </w:p>
+    <w:p>
+      <w:pPr>
+        <w:pStyle w:val="Standard"/>
         <w:rPr>
           <w:rFonts w:ascii="Verdana" w:eastAsia="Times New Roman" w:hAnsi="Verdana" w:cs="Arial"/>
           <w:b/>
           <w:lang w:eastAsia="en-NZ"/>
         </w:rPr>
+      </w:pPr>
+      <w:r>
+        <w:rPr>
+          <w:rFonts w:ascii="Verdana" w:eastAsia="Times New Roman" w:hAnsi="Verdana" w:cs="Arial"/>
+          <w:b/>
+          <w:lang w:eastAsia="en-NZ"/>
+        </w:rPr>
         <w:t>Decision Making Process</w:t>
       </w:r>
     </w:p>
@@ -704,8 +772,13 @@
         </w:rPr>
         <w:t xml:space="preserve">Decisions need to be shared </w:t>
       </w:r>
-      <w:bookmarkStart w:id="0" w:name="_GoBack"/>
-      <w:bookmarkEnd w:id="0"/>
+      <w:r>
+        <w:rPr>
+          <w:rFonts w:ascii="Verdana" w:eastAsia="Times New Roman" w:hAnsi="Verdana" w:cs="Arial"/>
+          <w:lang w:eastAsia="en-NZ"/>
+        </w:rPr>
+        <w:t>but we also need to allocate our time efficiently. Ensuring every team member fully understands all facets of the project and can therefore share fully in all decisions is very time consuming. Therefore we will not require everyone to agree to all decisions but in order to avoid poor decisions making there needs to be some level sharing depending on the magnitude of the problem at hand. Therefore, the rule of thumb during this project will be to always seek input from one other team member able to understand what has been done and what has been proposed. This ensures everything is seen by another individual who may be able to use a different perspective to remove flaws. The result of such consultation may be the decision that a problem is big enough to be handled in conjunction with others or maybe even the whole group.</w:t>
+      </w:r>
     </w:p>
     <w:p>
       <w:pPr>
@@ -1088,7 +1161,7 @@
                     <pic:cNvPicPr/>
                   </pic:nvPicPr>
                   <pic:blipFill>
-                    <a:blip r:embed="rId9">
+                    <a:blip r:embed="rId10">
                       <a:lum/>
                       <a:alphaModFix/>
                     </a:blip>
@@ -1704,6 +1777,10 @@
     <w:p>
       <w:pPr>
         <w:pStyle w:val="ListParagraph"/>
+        <w:rPr>
+          <w:rFonts w:ascii="Verdana" w:eastAsia="Times New Roman" w:hAnsi="Verdana" w:cs="Arial"/>
+          <w:lang w:eastAsia="en-NZ"/>
+        </w:rPr>
       </w:pPr>
       <w:r>
         <w:rPr>
@@ -1713,9 +1790,1832 @@
         <w:t>Wasteful use of resources could lead to the continuation of the project becoming impossible. This presents a need for efficient allocation of resources and diligent management of finances.</w:t>
       </w:r>
     </w:p>
+    <w:p>
+      <w:pPr>
+        <w:pStyle w:val="ListParagraph"/>
+      </w:pPr>
+    </w:p>
+    <w:p>
+      <w:pPr>
+        <w:suppressAutoHyphens w:val="0"/>
+      </w:pPr>
+      <w:r>
+        <w:br w:type="page"/>
+      </w:r>
+    </w:p>
+    <w:p>
+      <w:pPr>
+        <w:pStyle w:val="ListParagraph"/>
+        <w:rPr>
+          <w:rFonts w:ascii="Verdana" w:hAnsi="Verdana"/>
+          <w:b/>
+        </w:rPr>
+      </w:pPr>
+      <w:r>
+        <w:rPr>
+          <w:rFonts w:ascii="Verdana" w:hAnsi="Verdana"/>
+          <w:b/>
+        </w:rPr>
+        <w:lastRenderedPageBreak/>
+        <w:t>Requirements</w:t>
+      </w:r>
+      <w:r>
+        <w:rPr>
+          <w:rFonts w:ascii="Verdana" w:hAnsi="Verdana"/>
+          <w:b/>
+        </w:rPr>
+        <w:t>:</w:t>
+      </w:r>
+    </w:p>
+    <w:p>
+      <w:pPr>
+        <w:pStyle w:val="ListParagraph"/>
+        <w:rPr>
+          <w:rFonts w:ascii="Verdana" w:hAnsi="Verdana"/>
+        </w:rPr>
+      </w:pPr>
+      <w:r>
+        <w:rPr>
+          <w:rFonts w:ascii="Verdana" w:hAnsi="Verdana"/>
+        </w:rPr>
+        <w:t>Functions identified during initial planning:</w:t>
+      </w:r>
+    </w:p>
+    <w:p>
+      <w:pPr>
+        <w:pStyle w:val="ListParagraph"/>
+        <w:rPr>
+          <w:rFonts w:ascii="Verdana" w:hAnsi="Verdana"/>
+        </w:rPr>
+      </w:pPr>
+    </w:p>
+    <w:tbl>
+      <w:tblPr>
+        <w:tblW w:w="7940" w:type="dxa"/>
+        <w:tblInd w:w="93" w:type="dxa"/>
+        <w:tblLook w:val="04A0" w:firstRow="1" w:lastRow="0" w:firstColumn="1" w:lastColumn="0" w:noHBand="0" w:noVBand="1"/>
+      </w:tblPr>
+      <w:tblGrid>
+        <w:gridCol w:w="7940"/>
+      </w:tblGrid>
+      <w:tr>
+        <w:trPr>
+          <w:trHeight w:val="300"/>
+        </w:trPr>
+        <w:tc>
+          <w:tcPr>
+            <w:tcW w:w="7940" w:type="dxa"/>
+            <w:shd w:val="clear" w:color="auto" w:fill="auto"/>
+            <w:noWrap/>
+            <w:vAlign w:val="center"/>
+            <w:hideMark/>
+          </w:tcPr>
+          <w:p>
+            <w:pPr>
+              <w:widowControl/>
+              <w:suppressAutoHyphens w:val="0"/>
+              <w:autoSpaceDN/>
+              <w:textAlignment w:val="auto"/>
+              <w:rPr>
+                <w:rFonts w:ascii="Calibri" w:eastAsia="Times New Roman" w:hAnsi="Calibri" w:cs="Calibri"/>
+                <w:color w:val="006100"/>
+                <w:kern w:val="0"/>
+                <w:sz w:val="22"/>
+                <w:szCs w:val="22"/>
+                <w:lang w:eastAsia="en-NZ" w:bidi="ar-SA"/>
+              </w:rPr>
+            </w:pPr>
+            <w:r>
+              <w:rPr>
+                <w:rFonts w:ascii="Calibri" w:eastAsia="Times New Roman" w:hAnsi="Calibri" w:cs="Calibri"/>
+                <w:color w:val="006100"/>
+                <w:kern w:val="0"/>
+                <w:sz w:val="22"/>
+                <w:szCs w:val="22"/>
+                <w:lang w:eastAsia="en-NZ" w:bidi="ar-SA"/>
+              </w:rPr>
+              <w:t>Login</w:t>
+            </w:r>
+          </w:p>
+        </w:tc>
+      </w:tr>
+      <w:tr>
+        <w:trPr>
+          <w:trHeight w:val="300"/>
+        </w:trPr>
+        <w:tc>
+          <w:tcPr>
+            <w:tcW w:w="7940" w:type="dxa"/>
+            <w:shd w:val="clear" w:color="auto" w:fill="auto"/>
+            <w:noWrap/>
+            <w:vAlign w:val="center"/>
+            <w:hideMark/>
+          </w:tcPr>
+          <w:p>
+            <w:pPr>
+              <w:widowControl/>
+              <w:suppressAutoHyphens w:val="0"/>
+              <w:autoSpaceDN/>
+              <w:textAlignment w:val="auto"/>
+              <w:rPr>
+                <w:rFonts w:ascii="Calibri" w:eastAsia="Times New Roman" w:hAnsi="Calibri" w:cs="Calibri"/>
+                <w:color w:val="006100"/>
+                <w:kern w:val="0"/>
+                <w:sz w:val="22"/>
+                <w:szCs w:val="22"/>
+                <w:lang w:eastAsia="en-NZ" w:bidi="ar-SA"/>
+              </w:rPr>
+            </w:pPr>
+            <w:r>
+              <w:rPr>
+                <w:rFonts w:ascii="Calibri" w:eastAsia="Times New Roman" w:hAnsi="Calibri" w:cs="Calibri"/>
+                <w:color w:val="006100"/>
+                <w:kern w:val="0"/>
+                <w:sz w:val="22"/>
+                <w:szCs w:val="22"/>
+                <w:lang w:eastAsia="en-NZ" w:bidi="ar-SA"/>
+              </w:rPr>
+              <w:t>Upload File</w:t>
+            </w:r>
+          </w:p>
+        </w:tc>
+      </w:tr>
+      <w:tr>
+        <w:trPr>
+          <w:trHeight w:val="300"/>
+        </w:trPr>
+        <w:tc>
+          <w:tcPr>
+            <w:tcW w:w="7940" w:type="dxa"/>
+            <w:shd w:val="clear" w:color="auto" w:fill="auto"/>
+            <w:noWrap/>
+            <w:vAlign w:val="bottom"/>
+            <w:hideMark/>
+          </w:tcPr>
+          <w:p>
+            <w:pPr>
+              <w:widowControl/>
+              <w:suppressAutoHyphens w:val="0"/>
+              <w:autoSpaceDN/>
+              <w:textAlignment w:val="auto"/>
+              <w:rPr>
+                <w:rFonts w:ascii="Calibri" w:eastAsia="Times New Roman" w:hAnsi="Calibri" w:cs="Calibri"/>
+                <w:color w:val="006100"/>
+                <w:kern w:val="0"/>
+                <w:sz w:val="22"/>
+                <w:szCs w:val="22"/>
+                <w:lang w:eastAsia="en-NZ" w:bidi="ar-SA"/>
+              </w:rPr>
+            </w:pPr>
+            <w:r>
+              <w:rPr>
+                <w:rFonts w:ascii="Calibri" w:eastAsia="Times New Roman" w:hAnsi="Calibri" w:cs="Calibri"/>
+                <w:color w:val="006100"/>
+                <w:kern w:val="0"/>
+                <w:sz w:val="22"/>
+                <w:szCs w:val="22"/>
+                <w:lang w:eastAsia="en-NZ" w:bidi="ar-SA"/>
+              </w:rPr>
+              <w:t>Download previously uploaded file</w:t>
+            </w:r>
+          </w:p>
+        </w:tc>
+      </w:tr>
+      <w:tr>
+        <w:trPr>
+          <w:trHeight w:val="300"/>
+        </w:trPr>
+        <w:tc>
+          <w:tcPr>
+            <w:tcW w:w="7940" w:type="dxa"/>
+            <w:shd w:val="clear" w:color="auto" w:fill="auto"/>
+            <w:noWrap/>
+            <w:vAlign w:val="center"/>
+            <w:hideMark/>
+          </w:tcPr>
+          <w:p>
+            <w:pPr>
+              <w:widowControl/>
+              <w:suppressAutoHyphens w:val="0"/>
+              <w:autoSpaceDN/>
+              <w:textAlignment w:val="auto"/>
+              <w:rPr>
+                <w:rFonts w:ascii="Calibri" w:eastAsia="Times New Roman" w:hAnsi="Calibri" w:cs="Calibri"/>
+                <w:color w:val="006100"/>
+                <w:kern w:val="0"/>
+                <w:sz w:val="22"/>
+                <w:szCs w:val="22"/>
+                <w:lang w:eastAsia="en-NZ" w:bidi="ar-SA"/>
+              </w:rPr>
+            </w:pPr>
+            <w:r>
+              <w:rPr>
+                <w:rFonts w:ascii="Calibri" w:eastAsia="Times New Roman" w:hAnsi="Calibri" w:cs="Calibri"/>
+                <w:color w:val="006100"/>
+                <w:kern w:val="0"/>
+                <w:sz w:val="22"/>
+                <w:szCs w:val="22"/>
+                <w:lang w:eastAsia="en-NZ" w:bidi="ar-SA"/>
+              </w:rPr>
+              <w:t>Allow re-submitting (teacher option)</w:t>
+            </w:r>
+          </w:p>
+        </w:tc>
+      </w:tr>
+      <w:tr>
+        <w:trPr>
+          <w:trHeight w:val="300"/>
+        </w:trPr>
+        <w:tc>
+          <w:tcPr>
+            <w:tcW w:w="7940" w:type="dxa"/>
+            <w:shd w:val="clear" w:color="auto" w:fill="auto"/>
+            <w:noWrap/>
+            <w:vAlign w:val="center"/>
+            <w:hideMark/>
+          </w:tcPr>
+          <w:p>
+            <w:pPr>
+              <w:widowControl/>
+              <w:suppressAutoHyphens w:val="0"/>
+              <w:autoSpaceDN/>
+              <w:textAlignment w:val="auto"/>
+              <w:rPr>
+                <w:rFonts w:ascii="Calibri" w:eastAsia="Times New Roman" w:hAnsi="Calibri" w:cs="Calibri"/>
+                <w:color w:val="006100"/>
+                <w:kern w:val="0"/>
+                <w:sz w:val="22"/>
+                <w:szCs w:val="22"/>
+                <w:lang w:eastAsia="en-NZ" w:bidi="ar-SA"/>
+              </w:rPr>
+            </w:pPr>
+            <w:r>
+              <w:rPr>
+                <w:rFonts w:ascii="Calibri" w:eastAsia="Times New Roman" w:hAnsi="Calibri" w:cs="Calibri"/>
+                <w:color w:val="006100"/>
+                <w:kern w:val="0"/>
+                <w:sz w:val="22"/>
+                <w:szCs w:val="22"/>
+                <w:lang w:eastAsia="en-NZ" w:bidi="ar-SA"/>
+              </w:rPr>
+              <w:t>Create an item of assessment</w:t>
+            </w:r>
+          </w:p>
+        </w:tc>
+      </w:tr>
+      <w:tr>
+        <w:trPr>
+          <w:trHeight w:val="300"/>
+        </w:trPr>
+        <w:tc>
+          <w:tcPr>
+            <w:tcW w:w="7940" w:type="dxa"/>
+            <w:shd w:val="clear" w:color="auto" w:fill="auto"/>
+            <w:noWrap/>
+            <w:vAlign w:val="center"/>
+            <w:hideMark/>
+          </w:tcPr>
+          <w:p>
+            <w:pPr>
+              <w:widowControl/>
+              <w:suppressAutoHyphens w:val="0"/>
+              <w:autoSpaceDN/>
+              <w:textAlignment w:val="auto"/>
+              <w:rPr>
+                <w:rFonts w:ascii="Calibri" w:eastAsia="Times New Roman" w:hAnsi="Calibri" w:cs="Calibri"/>
+                <w:color w:val="006100"/>
+                <w:kern w:val="0"/>
+                <w:sz w:val="22"/>
+                <w:szCs w:val="22"/>
+                <w:lang w:eastAsia="en-NZ" w:bidi="ar-SA"/>
+              </w:rPr>
+            </w:pPr>
+            <w:r>
+              <w:rPr>
+                <w:rFonts w:ascii="Calibri" w:eastAsia="Times New Roman" w:hAnsi="Calibri" w:cs="Calibri"/>
+                <w:color w:val="006100"/>
+                <w:kern w:val="0"/>
+                <w:sz w:val="22"/>
+                <w:szCs w:val="22"/>
+                <w:lang w:eastAsia="en-NZ" w:bidi="ar-SA"/>
+              </w:rPr>
+              <w:t>Create a mark sheet for that</w:t>
+            </w:r>
+          </w:p>
+        </w:tc>
+      </w:tr>
+      <w:tr>
+        <w:trPr>
+          <w:trHeight w:val="300"/>
+        </w:trPr>
+        <w:tc>
+          <w:tcPr>
+            <w:tcW w:w="7940" w:type="dxa"/>
+            <w:shd w:val="clear" w:color="auto" w:fill="auto"/>
+            <w:noWrap/>
+            <w:vAlign w:val="bottom"/>
+            <w:hideMark/>
+          </w:tcPr>
+          <w:p>
+            <w:pPr>
+              <w:widowControl/>
+              <w:suppressAutoHyphens w:val="0"/>
+              <w:autoSpaceDN/>
+              <w:textAlignment w:val="auto"/>
+              <w:rPr>
+                <w:rFonts w:ascii="Calibri" w:eastAsia="Times New Roman" w:hAnsi="Calibri" w:cs="Calibri"/>
+                <w:color w:val="006100"/>
+                <w:kern w:val="0"/>
+                <w:sz w:val="22"/>
+                <w:szCs w:val="22"/>
+                <w:lang w:eastAsia="en-NZ" w:bidi="ar-SA"/>
+              </w:rPr>
+            </w:pPr>
+            <w:r>
+              <w:rPr>
+                <w:rFonts w:ascii="Calibri" w:eastAsia="Times New Roman" w:hAnsi="Calibri" w:cs="Calibri"/>
+                <w:color w:val="006100"/>
+                <w:kern w:val="0"/>
+                <w:sz w:val="22"/>
+                <w:szCs w:val="22"/>
+                <w:lang w:eastAsia="en-NZ" w:bidi="ar-SA"/>
+              </w:rPr>
+              <w:t>Add\Remove teacher to class</w:t>
+            </w:r>
+          </w:p>
+        </w:tc>
+      </w:tr>
+      <w:tr>
+        <w:trPr>
+          <w:trHeight w:val="300"/>
+        </w:trPr>
+        <w:tc>
+          <w:tcPr>
+            <w:tcW w:w="7940" w:type="dxa"/>
+            <w:shd w:val="clear" w:color="auto" w:fill="auto"/>
+            <w:noWrap/>
+            <w:vAlign w:val="bottom"/>
+            <w:hideMark/>
+          </w:tcPr>
+          <w:p>
+            <w:pPr>
+              <w:widowControl/>
+              <w:suppressAutoHyphens w:val="0"/>
+              <w:autoSpaceDN/>
+              <w:textAlignment w:val="auto"/>
+              <w:rPr>
+                <w:rFonts w:ascii="Calibri" w:eastAsia="Times New Roman" w:hAnsi="Calibri" w:cs="Calibri"/>
+                <w:color w:val="006100"/>
+                <w:kern w:val="0"/>
+                <w:sz w:val="22"/>
+                <w:szCs w:val="22"/>
+                <w:lang w:eastAsia="en-NZ" w:bidi="ar-SA"/>
+              </w:rPr>
+            </w:pPr>
+            <w:r>
+              <w:rPr>
+                <w:rFonts w:ascii="Calibri" w:eastAsia="Times New Roman" w:hAnsi="Calibri" w:cs="Calibri"/>
+                <w:color w:val="006100"/>
+                <w:kern w:val="0"/>
+                <w:sz w:val="22"/>
+                <w:szCs w:val="22"/>
+                <w:lang w:eastAsia="en-NZ" w:bidi="ar-SA"/>
+              </w:rPr>
+              <w:t>Add\Remove student to class</w:t>
+            </w:r>
+          </w:p>
+        </w:tc>
+      </w:tr>
+      <w:tr>
+        <w:trPr>
+          <w:trHeight w:val="300"/>
+        </w:trPr>
+        <w:tc>
+          <w:tcPr>
+            <w:tcW w:w="7940" w:type="dxa"/>
+            <w:shd w:val="clear" w:color="auto" w:fill="auto"/>
+            <w:noWrap/>
+            <w:vAlign w:val="bottom"/>
+            <w:hideMark/>
+          </w:tcPr>
+          <w:p>
+            <w:pPr>
+              <w:widowControl/>
+              <w:suppressAutoHyphens w:val="0"/>
+              <w:autoSpaceDN/>
+              <w:textAlignment w:val="auto"/>
+              <w:rPr>
+                <w:rFonts w:ascii="Calibri" w:eastAsia="Times New Roman" w:hAnsi="Calibri" w:cs="Calibri"/>
+                <w:color w:val="006100"/>
+                <w:kern w:val="0"/>
+                <w:sz w:val="22"/>
+                <w:szCs w:val="22"/>
+                <w:lang w:eastAsia="en-NZ" w:bidi="ar-SA"/>
+              </w:rPr>
+            </w:pPr>
+            <w:r>
+              <w:rPr>
+                <w:rFonts w:ascii="Calibri" w:eastAsia="Times New Roman" w:hAnsi="Calibri" w:cs="Calibri"/>
+                <w:color w:val="006100"/>
+                <w:kern w:val="0"/>
+                <w:sz w:val="22"/>
+                <w:szCs w:val="22"/>
+                <w:lang w:eastAsia="en-NZ" w:bidi="ar-SA"/>
+              </w:rPr>
+              <w:t>Add\Remove class</w:t>
+            </w:r>
+          </w:p>
+        </w:tc>
+      </w:tr>
+      <w:tr>
+        <w:trPr>
+          <w:trHeight w:val="300"/>
+        </w:trPr>
+        <w:tc>
+          <w:tcPr>
+            <w:tcW w:w="7940" w:type="dxa"/>
+            <w:shd w:val="clear" w:color="auto" w:fill="auto"/>
+            <w:noWrap/>
+            <w:vAlign w:val="center"/>
+            <w:hideMark/>
+          </w:tcPr>
+          <w:p>
+            <w:pPr>
+              <w:widowControl/>
+              <w:suppressAutoHyphens w:val="0"/>
+              <w:autoSpaceDN/>
+              <w:textAlignment w:val="auto"/>
+              <w:rPr>
+                <w:rFonts w:ascii="Calibri" w:eastAsia="Times New Roman" w:hAnsi="Calibri" w:cs="Calibri"/>
+                <w:color w:val="006100"/>
+                <w:kern w:val="0"/>
+                <w:sz w:val="22"/>
+                <w:szCs w:val="22"/>
+                <w:lang w:eastAsia="en-NZ" w:bidi="ar-SA"/>
+              </w:rPr>
+            </w:pPr>
+            <w:r>
+              <w:rPr>
+                <w:rFonts w:ascii="Calibri" w:eastAsia="Times New Roman" w:hAnsi="Calibri" w:cs="Calibri"/>
+                <w:color w:val="006100"/>
+                <w:kern w:val="0"/>
+                <w:sz w:val="22"/>
+                <w:szCs w:val="22"/>
+                <w:lang w:eastAsia="en-NZ" w:bidi="ar-SA"/>
+              </w:rPr>
+              <w:t>Display student deadlines</w:t>
+            </w:r>
+          </w:p>
+        </w:tc>
+      </w:tr>
+      <w:tr>
+        <w:trPr>
+          <w:trHeight w:val="300"/>
+        </w:trPr>
+        <w:tc>
+          <w:tcPr>
+            <w:tcW w:w="7940" w:type="dxa"/>
+            <w:shd w:val="clear" w:color="auto" w:fill="auto"/>
+            <w:noWrap/>
+            <w:vAlign w:val="center"/>
+            <w:hideMark/>
+          </w:tcPr>
+          <w:p>
+            <w:pPr>
+              <w:widowControl/>
+              <w:suppressAutoHyphens w:val="0"/>
+              <w:autoSpaceDN/>
+              <w:textAlignment w:val="auto"/>
+              <w:rPr>
+                <w:rFonts w:ascii="Calibri" w:eastAsia="Times New Roman" w:hAnsi="Calibri" w:cs="Calibri"/>
+                <w:color w:val="006100"/>
+                <w:kern w:val="0"/>
+                <w:sz w:val="22"/>
+                <w:szCs w:val="22"/>
+                <w:lang w:eastAsia="en-NZ" w:bidi="ar-SA"/>
+              </w:rPr>
+            </w:pPr>
+            <w:r>
+              <w:rPr>
+                <w:rFonts w:ascii="Calibri" w:eastAsia="Times New Roman" w:hAnsi="Calibri" w:cs="Calibri"/>
+                <w:color w:val="006100"/>
+                <w:kern w:val="0"/>
+                <w:sz w:val="22"/>
+                <w:szCs w:val="22"/>
+                <w:lang w:eastAsia="en-NZ" w:bidi="ar-SA"/>
+              </w:rPr>
+              <w:t>Provide receipt on upload</w:t>
+            </w:r>
+          </w:p>
+        </w:tc>
+      </w:tr>
+      <w:tr>
+        <w:trPr>
+          <w:trHeight w:val="300"/>
+        </w:trPr>
+        <w:tc>
+          <w:tcPr>
+            <w:tcW w:w="7940" w:type="dxa"/>
+            <w:shd w:val="clear" w:color="auto" w:fill="auto"/>
+            <w:noWrap/>
+            <w:vAlign w:val="center"/>
+            <w:hideMark/>
+          </w:tcPr>
+          <w:p>
+            <w:pPr>
+              <w:widowControl/>
+              <w:suppressAutoHyphens w:val="0"/>
+              <w:autoSpaceDN/>
+              <w:textAlignment w:val="auto"/>
+              <w:rPr>
+                <w:rFonts w:ascii="Calibri" w:eastAsia="Times New Roman" w:hAnsi="Calibri" w:cs="Calibri"/>
+                <w:color w:val="006100"/>
+                <w:kern w:val="0"/>
+                <w:sz w:val="22"/>
+                <w:szCs w:val="22"/>
+                <w:lang w:eastAsia="en-NZ" w:bidi="ar-SA"/>
+              </w:rPr>
+            </w:pPr>
+            <w:r>
+              <w:rPr>
+                <w:rFonts w:ascii="Calibri" w:eastAsia="Times New Roman" w:hAnsi="Calibri" w:cs="Calibri"/>
+                <w:color w:val="006100"/>
+                <w:kern w:val="0"/>
+                <w:sz w:val="22"/>
+                <w:szCs w:val="22"/>
+                <w:lang w:eastAsia="en-NZ" w:bidi="ar-SA"/>
+              </w:rPr>
+              <w:t>Logout</w:t>
+            </w:r>
+          </w:p>
+        </w:tc>
+      </w:tr>
+      <w:tr>
+        <w:trPr>
+          <w:trHeight w:val="300"/>
+        </w:trPr>
+        <w:tc>
+          <w:tcPr>
+            <w:tcW w:w="7940" w:type="dxa"/>
+            <w:shd w:val="clear" w:color="auto" w:fill="auto"/>
+            <w:noWrap/>
+            <w:vAlign w:val="center"/>
+            <w:hideMark/>
+          </w:tcPr>
+          <w:p>
+            <w:pPr>
+              <w:widowControl/>
+              <w:suppressAutoHyphens w:val="0"/>
+              <w:autoSpaceDN/>
+              <w:textAlignment w:val="auto"/>
+              <w:rPr>
+                <w:rFonts w:ascii="Calibri" w:eastAsia="Times New Roman" w:hAnsi="Calibri" w:cs="Calibri"/>
+                <w:color w:val="006100"/>
+                <w:kern w:val="0"/>
+                <w:sz w:val="22"/>
+                <w:szCs w:val="22"/>
+                <w:lang w:eastAsia="en-NZ" w:bidi="ar-SA"/>
+              </w:rPr>
+            </w:pPr>
+            <w:r>
+              <w:rPr>
+                <w:rFonts w:ascii="Calibri" w:eastAsia="Times New Roman" w:hAnsi="Calibri" w:cs="Calibri"/>
+                <w:color w:val="006100"/>
+                <w:kern w:val="0"/>
+                <w:sz w:val="22"/>
+                <w:szCs w:val="22"/>
+                <w:lang w:eastAsia="en-NZ" w:bidi="ar-SA"/>
+              </w:rPr>
+              <w:t>View submissions to mark</w:t>
+            </w:r>
+          </w:p>
+        </w:tc>
+      </w:tr>
+      <w:tr>
+        <w:trPr>
+          <w:trHeight w:val="300"/>
+        </w:trPr>
+        <w:tc>
+          <w:tcPr>
+            <w:tcW w:w="7940" w:type="dxa"/>
+            <w:shd w:val="clear" w:color="auto" w:fill="auto"/>
+            <w:noWrap/>
+            <w:vAlign w:val="center"/>
+            <w:hideMark/>
+          </w:tcPr>
+          <w:p>
+            <w:pPr>
+              <w:widowControl/>
+              <w:suppressAutoHyphens w:val="0"/>
+              <w:autoSpaceDN/>
+              <w:textAlignment w:val="auto"/>
+              <w:rPr>
+                <w:rFonts w:ascii="Calibri" w:eastAsia="Times New Roman" w:hAnsi="Calibri" w:cs="Calibri"/>
+                <w:color w:val="006100"/>
+                <w:kern w:val="0"/>
+                <w:sz w:val="22"/>
+                <w:szCs w:val="22"/>
+                <w:lang w:eastAsia="en-NZ" w:bidi="ar-SA"/>
+              </w:rPr>
+            </w:pPr>
+            <w:r>
+              <w:rPr>
+                <w:rFonts w:ascii="Calibri" w:eastAsia="Times New Roman" w:hAnsi="Calibri" w:cs="Calibri"/>
+                <w:color w:val="006100"/>
+                <w:kern w:val="0"/>
+                <w:sz w:val="22"/>
+                <w:szCs w:val="22"/>
+                <w:lang w:eastAsia="en-NZ" w:bidi="ar-SA"/>
+              </w:rPr>
+              <w:t>make annotations to file</w:t>
+            </w:r>
+          </w:p>
+        </w:tc>
+      </w:tr>
+      <w:tr>
+        <w:trPr>
+          <w:trHeight w:val="300"/>
+        </w:trPr>
+        <w:tc>
+          <w:tcPr>
+            <w:tcW w:w="7940" w:type="dxa"/>
+            <w:shd w:val="clear" w:color="auto" w:fill="auto"/>
+            <w:noWrap/>
+            <w:vAlign w:val="center"/>
+            <w:hideMark/>
+          </w:tcPr>
+          <w:p>
+            <w:pPr>
+              <w:widowControl/>
+              <w:suppressAutoHyphens w:val="0"/>
+              <w:autoSpaceDN/>
+              <w:textAlignment w:val="auto"/>
+              <w:rPr>
+                <w:rFonts w:ascii="Calibri" w:eastAsia="Times New Roman" w:hAnsi="Calibri" w:cs="Calibri"/>
+                <w:color w:val="006100"/>
+                <w:kern w:val="0"/>
+                <w:sz w:val="22"/>
+                <w:szCs w:val="22"/>
+                <w:lang w:eastAsia="en-NZ" w:bidi="ar-SA"/>
+              </w:rPr>
+            </w:pPr>
+            <w:r>
+              <w:rPr>
+                <w:rFonts w:ascii="Calibri" w:eastAsia="Times New Roman" w:hAnsi="Calibri" w:cs="Calibri"/>
+                <w:color w:val="006100"/>
+                <w:kern w:val="0"/>
+                <w:sz w:val="22"/>
+                <w:szCs w:val="22"/>
+                <w:lang w:eastAsia="en-NZ" w:bidi="ar-SA"/>
+              </w:rPr>
+              <w:t>add marks to submissions</w:t>
+            </w:r>
+          </w:p>
+        </w:tc>
+      </w:tr>
+      <w:tr>
+        <w:trPr>
+          <w:trHeight w:val="300"/>
+        </w:trPr>
+        <w:tc>
+          <w:tcPr>
+            <w:tcW w:w="7940" w:type="dxa"/>
+            <w:shd w:val="clear" w:color="auto" w:fill="auto"/>
+            <w:noWrap/>
+            <w:vAlign w:val="center"/>
+            <w:hideMark/>
+          </w:tcPr>
+          <w:p>
+            <w:pPr>
+              <w:widowControl/>
+              <w:suppressAutoHyphens w:val="0"/>
+              <w:autoSpaceDN/>
+              <w:textAlignment w:val="auto"/>
+              <w:rPr>
+                <w:rFonts w:ascii="Calibri" w:eastAsia="Times New Roman" w:hAnsi="Calibri" w:cs="Calibri"/>
+                <w:color w:val="006100"/>
+                <w:kern w:val="0"/>
+                <w:sz w:val="22"/>
+                <w:szCs w:val="22"/>
+                <w:lang w:eastAsia="en-NZ" w:bidi="ar-SA"/>
+              </w:rPr>
+            </w:pPr>
+            <w:r>
+              <w:rPr>
+                <w:rFonts w:ascii="Calibri" w:eastAsia="Times New Roman" w:hAnsi="Calibri" w:cs="Calibri"/>
+                <w:color w:val="006100"/>
+                <w:kern w:val="0"/>
+                <w:sz w:val="22"/>
+                <w:szCs w:val="22"/>
+                <w:lang w:eastAsia="en-NZ" w:bidi="ar-SA"/>
+              </w:rPr>
+              <w:t>Class mark Report</w:t>
+            </w:r>
+          </w:p>
+        </w:tc>
+      </w:tr>
+      <w:tr>
+        <w:trPr>
+          <w:trHeight w:val="300"/>
+        </w:trPr>
+        <w:tc>
+          <w:tcPr>
+            <w:tcW w:w="7940" w:type="dxa"/>
+            <w:shd w:val="clear" w:color="auto" w:fill="auto"/>
+            <w:noWrap/>
+            <w:vAlign w:val="center"/>
+            <w:hideMark/>
+          </w:tcPr>
+          <w:p>
+            <w:pPr>
+              <w:widowControl/>
+              <w:suppressAutoHyphens w:val="0"/>
+              <w:autoSpaceDN/>
+              <w:textAlignment w:val="auto"/>
+              <w:rPr>
+                <w:rFonts w:ascii="Calibri" w:eastAsia="Times New Roman" w:hAnsi="Calibri" w:cs="Calibri"/>
+                <w:color w:val="006100"/>
+                <w:kern w:val="0"/>
+                <w:sz w:val="22"/>
+                <w:szCs w:val="22"/>
+                <w:lang w:eastAsia="en-NZ" w:bidi="ar-SA"/>
+              </w:rPr>
+            </w:pPr>
+            <w:r>
+              <w:rPr>
+                <w:rFonts w:ascii="Calibri" w:eastAsia="Times New Roman" w:hAnsi="Calibri" w:cs="Calibri"/>
+                <w:color w:val="006100"/>
+                <w:kern w:val="0"/>
+                <w:sz w:val="22"/>
+                <w:szCs w:val="22"/>
+                <w:lang w:eastAsia="en-NZ" w:bidi="ar-SA"/>
+              </w:rPr>
+              <w:t>Allow or disallow students to see reports</w:t>
+            </w:r>
+          </w:p>
+        </w:tc>
+      </w:tr>
+      <w:tr>
+        <w:trPr>
+          <w:trHeight w:val="300"/>
+        </w:trPr>
+        <w:tc>
+          <w:tcPr>
+            <w:tcW w:w="7940" w:type="dxa"/>
+            <w:shd w:val="clear" w:color="auto" w:fill="auto"/>
+            <w:noWrap/>
+            <w:vAlign w:val="center"/>
+            <w:hideMark/>
+          </w:tcPr>
+          <w:p>
+            <w:pPr>
+              <w:widowControl/>
+              <w:suppressAutoHyphens w:val="0"/>
+              <w:autoSpaceDN/>
+              <w:textAlignment w:val="auto"/>
+              <w:rPr>
+                <w:rFonts w:ascii="Calibri" w:eastAsia="Times New Roman" w:hAnsi="Calibri" w:cs="Calibri"/>
+                <w:color w:val="006100"/>
+                <w:kern w:val="0"/>
+                <w:sz w:val="22"/>
+                <w:szCs w:val="22"/>
+                <w:lang w:eastAsia="en-NZ" w:bidi="ar-SA"/>
+              </w:rPr>
+            </w:pPr>
+            <w:r>
+              <w:rPr>
+                <w:rFonts w:ascii="Calibri" w:eastAsia="Times New Roman" w:hAnsi="Calibri" w:cs="Calibri"/>
+                <w:color w:val="006100"/>
+                <w:kern w:val="0"/>
+                <w:sz w:val="22"/>
+                <w:szCs w:val="22"/>
+                <w:lang w:eastAsia="en-NZ" w:bidi="ar-SA"/>
+              </w:rPr>
+              <w:t>Individual student mark reports</w:t>
+            </w:r>
+          </w:p>
+        </w:tc>
+      </w:tr>
+      <w:tr>
+        <w:trPr>
+          <w:trHeight w:val="300"/>
+        </w:trPr>
+        <w:tc>
+          <w:tcPr>
+            <w:tcW w:w="7940" w:type="dxa"/>
+            <w:shd w:val="clear" w:color="auto" w:fill="auto"/>
+            <w:noWrap/>
+            <w:vAlign w:val="center"/>
+            <w:hideMark/>
+          </w:tcPr>
+          <w:p>
+            <w:pPr>
+              <w:widowControl/>
+              <w:suppressAutoHyphens w:val="0"/>
+              <w:autoSpaceDN/>
+              <w:textAlignment w:val="auto"/>
+              <w:rPr>
+                <w:rFonts w:ascii="Calibri" w:eastAsia="Times New Roman" w:hAnsi="Calibri" w:cs="Calibri"/>
+                <w:color w:val="006100"/>
+                <w:kern w:val="0"/>
+                <w:sz w:val="22"/>
+                <w:szCs w:val="22"/>
+                <w:lang w:eastAsia="en-NZ" w:bidi="ar-SA"/>
+              </w:rPr>
+            </w:pPr>
+            <w:r>
+              <w:rPr>
+                <w:rFonts w:ascii="Calibri" w:eastAsia="Times New Roman" w:hAnsi="Calibri" w:cs="Calibri"/>
+                <w:color w:val="006100"/>
+                <w:kern w:val="0"/>
+                <w:sz w:val="22"/>
+                <w:szCs w:val="22"/>
+                <w:lang w:eastAsia="en-NZ" w:bidi="ar-SA"/>
+              </w:rPr>
+              <w:t>Email notifications of deadlines and marks</w:t>
+            </w:r>
+          </w:p>
+        </w:tc>
+      </w:tr>
+      <w:tr>
+        <w:trPr>
+          <w:trHeight w:val="300"/>
+        </w:trPr>
+        <w:tc>
+          <w:tcPr>
+            <w:tcW w:w="7940" w:type="dxa"/>
+            <w:shd w:val="clear" w:color="auto" w:fill="auto"/>
+            <w:noWrap/>
+            <w:vAlign w:val="center"/>
+            <w:hideMark/>
+          </w:tcPr>
+          <w:p>
+            <w:pPr>
+              <w:widowControl/>
+              <w:suppressAutoHyphens w:val="0"/>
+              <w:autoSpaceDN/>
+              <w:textAlignment w:val="auto"/>
+              <w:rPr>
+                <w:rFonts w:ascii="Calibri" w:eastAsia="Times New Roman" w:hAnsi="Calibri" w:cs="Calibri"/>
+                <w:color w:val="006100"/>
+                <w:kern w:val="0"/>
+                <w:sz w:val="22"/>
+                <w:szCs w:val="22"/>
+                <w:lang w:eastAsia="en-NZ" w:bidi="ar-SA"/>
+              </w:rPr>
+            </w:pPr>
+            <w:r>
+              <w:rPr>
+                <w:rFonts w:ascii="Calibri" w:eastAsia="Times New Roman" w:hAnsi="Calibri" w:cs="Calibri"/>
+                <w:color w:val="006100"/>
+                <w:kern w:val="0"/>
+                <w:sz w:val="22"/>
+                <w:szCs w:val="22"/>
+                <w:lang w:eastAsia="en-NZ" w:bidi="ar-SA"/>
+              </w:rPr>
+              <w:t>Reveal marks</w:t>
+            </w:r>
+          </w:p>
+        </w:tc>
+      </w:tr>
+      <w:tr>
+        <w:trPr>
+          <w:trHeight w:val="300"/>
+        </w:trPr>
+        <w:tc>
+          <w:tcPr>
+            <w:tcW w:w="7940" w:type="dxa"/>
+            <w:shd w:val="clear" w:color="auto" w:fill="auto"/>
+            <w:noWrap/>
+            <w:vAlign w:val="center"/>
+            <w:hideMark/>
+          </w:tcPr>
+          <w:p>
+            <w:pPr>
+              <w:widowControl/>
+              <w:suppressAutoHyphens w:val="0"/>
+              <w:autoSpaceDN/>
+              <w:textAlignment w:val="auto"/>
+              <w:rPr>
+                <w:rFonts w:ascii="Calibri" w:eastAsia="Times New Roman" w:hAnsi="Calibri" w:cs="Calibri"/>
+                <w:color w:val="006100"/>
+                <w:kern w:val="0"/>
+                <w:sz w:val="22"/>
+                <w:szCs w:val="22"/>
+                <w:lang w:eastAsia="en-NZ" w:bidi="ar-SA"/>
+              </w:rPr>
+            </w:pPr>
+            <w:r>
+              <w:rPr>
+                <w:rFonts w:ascii="Calibri" w:eastAsia="Times New Roman" w:hAnsi="Calibri" w:cs="Calibri"/>
+                <w:color w:val="006100"/>
+                <w:kern w:val="0"/>
+                <w:sz w:val="22"/>
+                <w:szCs w:val="22"/>
+                <w:lang w:eastAsia="en-NZ" w:bidi="ar-SA"/>
+              </w:rPr>
+              <w:t>Change marks</w:t>
+            </w:r>
+          </w:p>
+        </w:tc>
+      </w:tr>
+      <w:tr>
+        <w:trPr>
+          <w:trHeight w:val="300"/>
+        </w:trPr>
+        <w:tc>
+          <w:tcPr>
+            <w:tcW w:w="7940" w:type="dxa"/>
+            <w:shd w:val="clear" w:color="auto" w:fill="auto"/>
+            <w:noWrap/>
+            <w:vAlign w:val="bottom"/>
+            <w:hideMark/>
+          </w:tcPr>
+          <w:p>
+            <w:pPr>
+              <w:widowControl/>
+              <w:suppressAutoHyphens w:val="0"/>
+              <w:autoSpaceDN/>
+              <w:textAlignment w:val="auto"/>
+              <w:rPr>
+                <w:rFonts w:ascii="Calibri" w:eastAsia="Times New Roman" w:hAnsi="Calibri" w:cs="Calibri"/>
+                <w:color w:val="006100"/>
+                <w:kern w:val="0"/>
+                <w:sz w:val="22"/>
+                <w:szCs w:val="22"/>
+                <w:lang w:eastAsia="en-NZ" w:bidi="ar-SA"/>
+              </w:rPr>
+            </w:pPr>
+            <w:r>
+              <w:rPr>
+                <w:rFonts w:ascii="Calibri" w:eastAsia="Times New Roman" w:hAnsi="Calibri" w:cs="Calibri"/>
+                <w:color w:val="006100"/>
+                <w:kern w:val="0"/>
+                <w:sz w:val="22"/>
+                <w:szCs w:val="22"/>
+                <w:lang w:eastAsia="en-NZ" w:bidi="ar-SA"/>
+              </w:rPr>
+              <w:t>Teach can specify amount and size of files uploaded ( E.G. 1 .java file )</w:t>
+            </w:r>
+          </w:p>
+        </w:tc>
+      </w:tr>
+      <w:tr>
+        <w:trPr>
+          <w:trHeight w:val="300"/>
+        </w:trPr>
+        <w:tc>
+          <w:tcPr>
+            <w:tcW w:w="7940" w:type="dxa"/>
+            <w:shd w:val="clear" w:color="auto" w:fill="auto"/>
+            <w:noWrap/>
+            <w:vAlign w:val="bottom"/>
+            <w:hideMark/>
+          </w:tcPr>
+          <w:p>
+            <w:pPr>
+              <w:widowControl/>
+              <w:suppressAutoHyphens w:val="0"/>
+              <w:autoSpaceDN/>
+              <w:textAlignment w:val="auto"/>
+              <w:rPr>
+                <w:rFonts w:ascii="Calibri" w:eastAsia="Times New Roman" w:hAnsi="Calibri" w:cs="Calibri"/>
+                <w:color w:val="006100"/>
+                <w:kern w:val="0"/>
+                <w:sz w:val="22"/>
+                <w:szCs w:val="22"/>
+                <w:lang w:eastAsia="en-NZ" w:bidi="ar-SA"/>
+              </w:rPr>
+            </w:pPr>
+            <w:r>
+              <w:rPr>
+                <w:rFonts w:ascii="Calibri" w:eastAsia="Times New Roman" w:hAnsi="Calibri" w:cs="Calibri"/>
+                <w:color w:val="006100"/>
+                <w:kern w:val="0"/>
+                <w:sz w:val="22"/>
+                <w:szCs w:val="22"/>
+                <w:lang w:eastAsia="en-NZ" w:bidi="ar-SA"/>
+              </w:rPr>
+              <w:t>Close submissions at deadline</w:t>
+            </w:r>
+          </w:p>
+        </w:tc>
+      </w:tr>
+      <w:tr>
+        <w:trPr>
+          <w:trHeight w:val="300"/>
+        </w:trPr>
+        <w:tc>
+          <w:tcPr>
+            <w:tcW w:w="7940" w:type="dxa"/>
+            <w:shd w:val="clear" w:color="auto" w:fill="auto"/>
+            <w:noWrap/>
+            <w:vAlign w:val="bottom"/>
+            <w:hideMark/>
+          </w:tcPr>
+          <w:p>
+            <w:pPr>
+              <w:widowControl/>
+              <w:suppressAutoHyphens w:val="0"/>
+              <w:autoSpaceDN/>
+              <w:textAlignment w:val="auto"/>
+              <w:rPr>
+                <w:rFonts w:ascii="Calibri" w:eastAsia="Times New Roman" w:hAnsi="Calibri" w:cs="Calibri"/>
+                <w:color w:val="006100"/>
+                <w:kern w:val="0"/>
+                <w:sz w:val="22"/>
+                <w:szCs w:val="22"/>
+                <w:lang w:eastAsia="en-NZ" w:bidi="ar-SA"/>
+              </w:rPr>
+            </w:pPr>
+            <w:r>
+              <w:rPr>
+                <w:rFonts w:ascii="Calibri" w:eastAsia="Times New Roman" w:hAnsi="Calibri" w:cs="Calibri"/>
+                <w:color w:val="006100"/>
+                <w:kern w:val="0"/>
+                <w:sz w:val="22"/>
+                <w:szCs w:val="22"/>
+                <w:lang w:eastAsia="en-NZ" w:bidi="ar-SA"/>
+              </w:rPr>
+              <w:t>Change Deadline</w:t>
+            </w:r>
+          </w:p>
+        </w:tc>
+      </w:tr>
+      <w:tr>
+        <w:trPr>
+          <w:trHeight w:val="300"/>
+        </w:trPr>
+        <w:tc>
+          <w:tcPr>
+            <w:tcW w:w="7940" w:type="dxa"/>
+            <w:shd w:val="clear" w:color="auto" w:fill="auto"/>
+            <w:noWrap/>
+            <w:vAlign w:val="bottom"/>
+            <w:hideMark/>
+          </w:tcPr>
+          <w:p>
+            <w:pPr>
+              <w:widowControl/>
+              <w:suppressAutoHyphens w:val="0"/>
+              <w:autoSpaceDN/>
+              <w:textAlignment w:val="auto"/>
+              <w:rPr>
+                <w:rFonts w:ascii="Calibri" w:eastAsia="Times New Roman" w:hAnsi="Calibri" w:cs="Calibri"/>
+                <w:color w:val="006100"/>
+                <w:kern w:val="0"/>
+                <w:sz w:val="22"/>
+                <w:szCs w:val="22"/>
+                <w:lang w:eastAsia="en-NZ" w:bidi="ar-SA"/>
+              </w:rPr>
+            </w:pPr>
+            <w:r>
+              <w:rPr>
+                <w:rFonts w:ascii="Calibri" w:eastAsia="Times New Roman" w:hAnsi="Calibri" w:cs="Calibri"/>
+                <w:color w:val="006100"/>
+                <w:kern w:val="0"/>
+                <w:sz w:val="22"/>
+                <w:szCs w:val="22"/>
+                <w:lang w:eastAsia="en-NZ" w:bidi="ar-SA"/>
+              </w:rPr>
+              <w:t>Plagiarism checking ( Comparing differences of files, and marking similar files )</w:t>
+            </w:r>
+          </w:p>
+        </w:tc>
+      </w:tr>
+      <w:tr>
+        <w:trPr>
+          <w:trHeight w:val="300"/>
+        </w:trPr>
+        <w:tc>
+          <w:tcPr>
+            <w:tcW w:w="7940" w:type="dxa"/>
+            <w:shd w:val="clear" w:color="auto" w:fill="auto"/>
+            <w:noWrap/>
+            <w:vAlign w:val="bottom"/>
+            <w:hideMark/>
+          </w:tcPr>
+          <w:p>
+            <w:pPr>
+              <w:widowControl/>
+              <w:suppressAutoHyphens w:val="0"/>
+              <w:autoSpaceDN/>
+              <w:textAlignment w:val="auto"/>
+              <w:rPr>
+                <w:rFonts w:ascii="Calibri" w:eastAsia="Times New Roman" w:hAnsi="Calibri" w:cs="Calibri"/>
+                <w:color w:val="006100"/>
+                <w:kern w:val="0"/>
+                <w:sz w:val="22"/>
+                <w:szCs w:val="22"/>
+                <w:lang w:eastAsia="en-NZ" w:bidi="ar-SA"/>
+              </w:rPr>
+            </w:pPr>
+            <w:r>
+              <w:rPr>
+                <w:rFonts w:ascii="Calibri" w:eastAsia="Times New Roman" w:hAnsi="Calibri" w:cs="Calibri"/>
+                <w:color w:val="006100"/>
+                <w:kern w:val="0"/>
+                <w:sz w:val="22"/>
+                <w:szCs w:val="22"/>
+                <w:lang w:eastAsia="en-NZ" w:bidi="ar-SA"/>
+              </w:rPr>
+              <w:t>Mark distributions report</w:t>
+            </w:r>
+          </w:p>
+        </w:tc>
+      </w:tr>
+      <w:tr>
+        <w:trPr>
+          <w:trHeight w:val="300"/>
+        </w:trPr>
+        <w:tc>
+          <w:tcPr>
+            <w:tcW w:w="7940" w:type="dxa"/>
+            <w:shd w:val="clear" w:color="auto" w:fill="auto"/>
+            <w:noWrap/>
+            <w:vAlign w:val="bottom"/>
+            <w:hideMark/>
+          </w:tcPr>
+          <w:p>
+            <w:pPr>
+              <w:widowControl/>
+              <w:suppressAutoHyphens w:val="0"/>
+              <w:autoSpaceDN/>
+              <w:textAlignment w:val="auto"/>
+              <w:rPr>
+                <w:rFonts w:ascii="Calibri" w:eastAsia="Times New Roman" w:hAnsi="Calibri" w:cs="Calibri"/>
+                <w:color w:val="006100"/>
+                <w:kern w:val="0"/>
+                <w:sz w:val="22"/>
+                <w:szCs w:val="22"/>
+                <w:lang w:eastAsia="en-NZ" w:bidi="ar-SA"/>
+              </w:rPr>
+            </w:pPr>
+            <w:r>
+              <w:rPr>
+                <w:rFonts w:ascii="Calibri" w:eastAsia="Times New Roman" w:hAnsi="Calibri" w:cs="Calibri"/>
+                <w:color w:val="006100"/>
+                <w:kern w:val="0"/>
+                <w:sz w:val="22"/>
+                <w:szCs w:val="22"/>
+                <w:lang w:eastAsia="en-NZ" w:bidi="ar-SA"/>
+              </w:rPr>
+              <w:t>Add Report to class</w:t>
+            </w:r>
+          </w:p>
+        </w:tc>
+      </w:tr>
+      <w:tr>
+        <w:trPr>
+          <w:trHeight w:val="300"/>
+        </w:trPr>
+        <w:tc>
+          <w:tcPr>
+            <w:tcW w:w="7940" w:type="dxa"/>
+            <w:shd w:val="clear" w:color="auto" w:fill="auto"/>
+            <w:noWrap/>
+            <w:vAlign w:val="bottom"/>
+            <w:hideMark/>
+          </w:tcPr>
+          <w:p>
+            <w:pPr>
+              <w:widowControl/>
+              <w:suppressAutoHyphens w:val="0"/>
+              <w:autoSpaceDN/>
+              <w:textAlignment w:val="auto"/>
+              <w:rPr>
+                <w:rFonts w:ascii="Calibri" w:eastAsia="Times New Roman" w:hAnsi="Calibri" w:cs="Calibri"/>
+                <w:color w:val="006100"/>
+                <w:kern w:val="0"/>
+                <w:sz w:val="22"/>
+                <w:szCs w:val="22"/>
+                <w:lang w:eastAsia="en-NZ" w:bidi="ar-SA"/>
+              </w:rPr>
+            </w:pPr>
+            <w:r>
+              <w:rPr>
+                <w:rFonts w:ascii="Calibri" w:eastAsia="Times New Roman" w:hAnsi="Calibri" w:cs="Calibri"/>
+                <w:color w:val="006100"/>
+                <w:kern w:val="0"/>
+                <w:sz w:val="22"/>
+                <w:szCs w:val="22"/>
+                <w:lang w:eastAsia="en-NZ" w:bidi="ar-SA"/>
+              </w:rPr>
+              <w:t>Set visibility of a report</w:t>
+            </w:r>
+          </w:p>
+        </w:tc>
+      </w:tr>
+      <w:tr>
+        <w:trPr>
+          <w:trHeight w:val="300"/>
+        </w:trPr>
+        <w:tc>
+          <w:tcPr>
+            <w:tcW w:w="7940" w:type="dxa"/>
+            <w:shd w:val="clear" w:color="auto" w:fill="auto"/>
+            <w:noWrap/>
+            <w:vAlign w:val="bottom"/>
+            <w:hideMark/>
+          </w:tcPr>
+          <w:p>
+            <w:pPr>
+              <w:widowControl/>
+              <w:suppressAutoHyphens w:val="0"/>
+              <w:autoSpaceDN/>
+              <w:textAlignment w:val="auto"/>
+              <w:rPr>
+                <w:rFonts w:ascii="Calibri" w:eastAsia="Times New Roman" w:hAnsi="Calibri" w:cs="Calibri"/>
+                <w:color w:val="006100"/>
+                <w:kern w:val="0"/>
+                <w:sz w:val="22"/>
+                <w:szCs w:val="22"/>
+                <w:lang w:eastAsia="en-NZ" w:bidi="ar-SA"/>
+              </w:rPr>
+            </w:pPr>
+            <w:r>
+              <w:rPr>
+                <w:rFonts w:ascii="Calibri" w:eastAsia="Times New Roman" w:hAnsi="Calibri" w:cs="Calibri"/>
+                <w:color w:val="006100"/>
+                <w:kern w:val="0"/>
+                <w:sz w:val="22"/>
+                <w:szCs w:val="22"/>
+                <w:lang w:eastAsia="en-NZ" w:bidi="ar-SA"/>
+              </w:rPr>
+              <w:t>Mark distribution graph</w:t>
+            </w:r>
+          </w:p>
+        </w:tc>
+      </w:tr>
+      <w:tr>
+        <w:trPr>
+          <w:trHeight w:val="300"/>
+        </w:trPr>
+        <w:tc>
+          <w:tcPr>
+            <w:tcW w:w="7940" w:type="dxa"/>
+            <w:shd w:val="clear" w:color="auto" w:fill="auto"/>
+            <w:noWrap/>
+            <w:vAlign w:val="bottom"/>
+            <w:hideMark/>
+          </w:tcPr>
+          <w:p>
+            <w:pPr>
+              <w:widowControl/>
+              <w:suppressAutoHyphens w:val="0"/>
+              <w:autoSpaceDN/>
+              <w:textAlignment w:val="auto"/>
+              <w:rPr>
+                <w:rFonts w:ascii="Calibri" w:eastAsia="Times New Roman" w:hAnsi="Calibri" w:cs="Calibri"/>
+                <w:color w:val="006100"/>
+                <w:kern w:val="0"/>
+                <w:sz w:val="22"/>
+                <w:szCs w:val="22"/>
+                <w:lang w:eastAsia="en-NZ" w:bidi="ar-SA"/>
+              </w:rPr>
+            </w:pPr>
+            <w:r>
+              <w:rPr>
+                <w:rFonts w:ascii="Calibri" w:eastAsia="Times New Roman" w:hAnsi="Calibri" w:cs="Calibri"/>
+                <w:color w:val="006100"/>
+                <w:kern w:val="0"/>
+                <w:sz w:val="22"/>
+                <w:szCs w:val="22"/>
+                <w:lang w:eastAsia="en-NZ" w:bidi="ar-SA"/>
+              </w:rPr>
+              <w:t>Add a distributions to a class</w:t>
+            </w:r>
+          </w:p>
+        </w:tc>
+      </w:tr>
+      <w:tr>
+        <w:trPr>
+          <w:trHeight w:val="300"/>
+        </w:trPr>
+        <w:tc>
+          <w:tcPr>
+            <w:tcW w:w="7940" w:type="dxa"/>
+            <w:shd w:val="clear" w:color="auto" w:fill="auto"/>
+            <w:noWrap/>
+            <w:vAlign w:val="bottom"/>
+            <w:hideMark/>
+          </w:tcPr>
+          <w:p>
+            <w:pPr>
+              <w:widowControl/>
+              <w:suppressAutoHyphens w:val="0"/>
+              <w:autoSpaceDN/>
+              <w:textAlignment w:val="auto"/>
+              <w:rPr>
+                <w:rFonts w:ascii="Calibri" w:eastAsia="Times New Roman" w:hAnsi="Calibri" w:cs="Calibri"/>
+                <w:color w:val="006100"/>
+                <w:kern w:val="0"/>
+                <w:sz w:val="22"/>
+                <w:szCs w:val="22"/>
+                <w:lang w:eastAsia="en-NZ" w:bidi="ar-SA"/>
+              </w:rPr>
+            </w:pPr>
+            <w:r>
+              <w:rPr>
+                <w:rFonts w:ascii="Calibri" w:eastAsia="Times New Roman" w:hAnsi="Calibri" w:cs="Calibri"/>
+                <w:color w:val="006100"/>
+                <w:kern w:val="0"/>
+                <w:sz w:val="22"/>
+                <w:szCs w:val="22"/>
+                <w:lang w:eastAsia="en-NZ" w:bidi="ar-SA"/>
+              </w:rPr>
+              <w:t>Class comments</w:t>
+            </w:r>
+          </w:p>
+        </w:tc>
+      </w:tr>
+      <w:tr>
+        <w:trPr>
+          <w:trHeight w:val="300"/>
+        </w:trPr>
+        <w:tc>
+          <w:tcPr>
+            <w:tcW w:w="7940" w:type="dxa"/>
+            <w:shd w:val="clear" w:color="auto" w:fill="auto"/>
+            <w:noWrap/>
+            <w:vAlign w:val="bottom"/>
+            <w:hideMark/>
+          </w:tcPr>
+          <w:p>
+            <w:pPr>
+              <w:widowControl/>
+              <w:suppressAutoHyphens w:val="0"/>
+              <w:autoSpaceDN/>
+              <w:textAlignment w:val="auto"/>
+              <w:rPr>
+                <w:rFonts w:ascii="Calibri" w:eastAsia="Times New Roman" w:hAnsi="Calibri" w:cs="Calibri"/>
+                <w:color w:val="006100"/>
+                <w:kern w:val="0"/>
+                <w:sz w:val="22"/>
+                <w:szCs w:val="22"/>
+                <w:lang w:eastAsia="en-NZ" w:bidi="ar-SA"/>
+              </w:rPr>
+            </w:pPr>
+            <w:r>
+              <w:rPr>
+                <w:rFonts w:ascii="Calibri" w:eastAsia="Times New Roman" w:hAnsi="Calibri" w:cs="Calibri"/>
+                <w:color w:val="006100"/>
+                <w:kern w:val="0"/>
+                <w:sz w:val="22"/>
+                <w:szCs w:val="22"/>
+                <w:lang w:eastAsia="en-NZ" w:bidi="ar-SA"/>
+              </w:rPr>
+              <w:t>Add marks for not tracked stuff like tests</w:t>
+            </w:r>
+          </w:p>
+        </w:tc>
+      </w:tr>
+      <w:tr>
+        <w:trPr>
+          <w:trHeight w:val="300"/>
+        </w:trPr>
+        <w:tc>
+          <w:tcPr>
+            <w:tcW w:w="7940" w:type="dxa"/>
+            <w:shd w:val="clear" w:color="auto" w:fill="auto"/>
+            <w:noWrap/>
+            <w:vAlign w:val="bottom"/>
+            <w:hideMark/>
+          </w:tcPr>
+          <w:p>
+            <w:pPr>
+              <w:widowControl/>
+              <w:suppressAutoHyphens w:val="0"/>
+              <w:autoSpaceDN/>
+              <w:textAlignment w:val="auto"/>
+              <w:rPr>
+                <w:rFonts w:ascii="Calibri" w:eastAsia="Times New Roman" w:hAnsi="Calibri" w:cs="Calibri"/>
+                <w:color w:val="006100"/>
+                <w:kern w:val="0"/>
+                <w:sz w:val="22"/>
+                <w:szCs w:val="22"/>
+                <w:lang w:eastAsia="en-NZ" w:bidi="ar-SA"/>
+              </w:rPr>
+            </w:pPr>
+            <w:r>
+              <w:rPr>
+                <w:rFonts w:ascii="Calibri" w:eastAsia="Times New Roman" w:hAnsi="Calibri" w:cs="Calibri"/>
+                <w:color w:val="006100"/>
+                <w:kern w:val="0"/>
+                <w:sz w:val="22"/>
+                <w:szCs w:val="22"/>
+                <w:lang w:eastAsia="en-NZ" w:bidi="ar-SA"/>
+              </w:rPr>
+              <w:t>Add\Remove Tests\Exams as assessment items</w:t>
+            </w:r>
+          </w:p>
+        </w:tc>
+      </w:tr>
+      <w:tr>
+        <w:trPr>
+          <w:trHeight w:val="300"/>
+        </w:trPr>
+        <w:tc>
+          <w:tcPr>
+            <w:tcW w:w="7940" w:type="dxa"/>
+            <w:shd w:val="clear" w:color="auto" w:fill="auto"/>
+            <w:noWrap/>
+            <w:vAlign w:val="bottom"/>
+            <w:hideMark/>
+          </w:tcPr>
+          <w:p>
+            <w:pPr>
+              <w:widowControl/>
+              <w:suppressAutoHyphens w:val="0"/>
+              <w:autoSpaceDN/>
+              <w:textAlignment w:val="auto"/>
+              <w:rPr>
+                <w:rFonts w:ascii="Calibri" w:eastAsia="Times New Roman" w:hAnsi="Calibri" w:cs="Calibri"/>
+                <w:color w:val="006100"/>
+                <w:kern w:val="0"/>
+                <w:sz w:val="22"/>
+                <w:szCs w:val="22"/>
+                <w:lang w:eastAsia="en-NZ" w:bidi="ar-SA"/>
+              </w:rPr>
+            </w:pPr>
+            <w:r>
+              <w:rPr>
+                <w:rFonts w:ascii="Calibri" w:eastAsia="Times New Roman" w:hAnsi="Calibri" w:cs="Calibri"/>
+                <w:color w:val="006100"/>
+                <w:kern w:val="0"/>
+                <w:sz w:val="22"/>
+                <w:szCs w:val="22"/>
+                <w:lang w:eastAsia="en-NZ" w:bidi="ar-SA"/>
+              </w:rPr>
+              <w:t>Send Message to Student\Teacher</w:t>
+            </w:r>
+          </w:p>
+        </w:tc>
+      </w:tr>
+      <w:tr>
+        <w:trPr>
+          <w:trHeight w:val="300"/>
+        </w:trPr>
+        <w:tc>
+          <w:tcPr>
+            <w:tcW w:w="7940" w:type="dxa"/>
+            <w:shd w:val="clear" w:color="auto" w:fill="auto"/>
+            <w:noWrap/>
+            <w:vAlign w:val="bottom"/>
+            <w:hideMark/>
+          </w:tcPr>
+          <w:p>
+            <w:pPr>
+              <w:widowControl/>
+              <w:suppressAutoHyphens w:val="0"/>
+              <w:autoSpaceDN/>
+              <w:textAlignment w:val="auto"/>
+              <w:rPr>
+                <w:rFonts w:ascii="Calibri" w:eastAsia="Times New Roman" w:hAnsi="Calibri" w:cs="Calibri"/>
+                <w:color w:val="006100"/>
+                <w:kern w:val="0"/>
+                <w:sz w:val="22"/>
+                <w:szCs w:val="22"/>
+                <w:lang w:eastAsia="en-NZ" w:bidi="ar-SA"/>
+              </w:rPr>
+            </w:pPr>
+            <w:r>
+              <w:rPr>
+                <w:rFonts w:ascii="Calibri" w:eastAsia="Times New Roman" w:hAnsi="Calibri" w:cs="Calibri"/>
+                <w:color w:val="006100"/>
+                <w:kern w:val="0"/>
+                <w:sz w:val="22"/>
+                <w:szCs w:val="22"/>
+                <w:lang w:eastAsia="en-NZ" w:bidi="ar-SA"/>
+              </w:rPr>
+              <w:t>Enable or disable messaging system per class</w:t>
+            </w:r>
+          </w:p>
+        </w:tc>
+      </w:tr>
+      <w:tr>
+        <w:trPr>
+          <w:trHeight w:val="300"/>
+        </w:trPr>
+        <w:tc>
+          <w:tcPr>
+            <w:tcW w:w="7940" w:type="dxa"/>
+            <w:shd w:val="clear" w:color="auto" w:fill="auto"/>
+            <w:noWrap/>
+            <w:vAlign w:val="bottom"/>
+            <w:hideMark/>
+          </w:tcPr>
+          <w:p>
+            <w:pPr>
+              <w:widowControl/>
+              <w:suppressAutoHyphens w:val="0"/>
+              <w:autoSpaceDN/>
+              <w:textAlignment w:val="auto"/>
+              <w:rPr>
+                <w:rFonts w:ascii="Calibri" w:eastAsia="Times New Roman" w:hAnsi="Calibri" w:cs="Calibri"/>
+                <w:color w:val="006100"/>
+                <w:kern w:val="0"/>
+                <w:sz w:val="22"/>
+                <w:szCs w:val="22"/>
+                <w:lang w:eastAsia="en-NZ" w:bidi="ar-SA"/>
+              </w:rPr>
+            </w:pPr>
+            <w:r>
+              <w:rPr>
+                <w:rFonts w:ascii="Calibri" w:eastAsia="Times New Roman" w:hAnsi="Calibri" w:cs="Calibri"/>
+                <w:color w:val="006100"/>
+                <w:kern w:val="0"/>
+                <w:sz w:val="22"/>
+                <w:szCs w:val="22"/>
+                <w:lang w:eastAsia="en-NZ" w:bidi="ar-SA"/>
+              </w:rPr>
+              <w:t>Read Received Message</w:t>
+            </w:r>
+          </w:p>
+        </w:tc>
+      </w:tr>
+      <w:tr>
+        <w:trPr>
+          <w:trHeight w:val="300"/>
+        </w:trPr>
+        <w:tc>
+          <w:tcPr>
+            <w:tcW w:w="7940" w:type="dxa"/>
+            <w:shd w:val="clear" w:color="auto" w:fill="auto"/>
+            <w:noWrap/>
+            <w:vAlign w:val="bottom"/>
+            <w:hideMark/>
+          </w:tcPr>
+          <w:p>
+            <w:pPr>
+              <w:widowControl/>
+              <w:suppressAutoHyphens w:val="0"/>
+              <w:autoSpaceDN/>
+              <w:textAlignment w:val="auto"/>
+              <w:rPr>
+                <w:rFonts w:ascii="Calibri" w:eastAsia="Times New Roman" w:hAnsi="Calibri" w:cs="Calibri"/>
+                <w:color w:val="006100"/>
+                <w:kern w:val="0"/>
+                <w:sz w:val="22"/>
+                <w:szCs w:val="22"/>
+                <w:lang w:eastAsia="en-NZ" w:bidi="ar-SA"/>
+              </w:rPr>
+            </w:pPr>
+            <w:r>
+              <w:rPr>
+                <w:rFonts w:ascii="Calibri" w:eastAsia="Times New Roman" w:hAnsi="Calibri" w:cs="Calibri"/>
+                <w:color w:val="006100"/>
+                <w:kern w:val="0"/>
+                <w:sz w:val="22"/>
+                <w:szCs w:val="22"/>
+                <w:lang w:eastAsia="en-NZ" w:bidi="ar-SA"/>
+              </w:rPr>
+              <w:t>Set a</w:t>
+            </w:r>
+            <w:r>
+              <w:rPr>
+                <w:rFonts w:ascii="Calibri" w:eastAsia="Times New Roman" w:hAnsi="Calibri" w:cs="Calibri"/>
+                <w:color w:val="006100"/>
+                <w:kern w:val="0"/>
+                <w:sz w:val="22"/>
+                <w:szCs w:val="22"/>
+                <w:lang w:eastAsia="en-NZ" w:bidi="ar-SA"/>
+              </w:rPr>
+              <w:t>n</w:t>
+            </w:r>
+            <w:bookmarkStart w:id="0" w:name="_GoBack"/>
+            <w:bookmarkEnd w:id="0"/>
+            <w:r>
+              <w:rPr>
+                <w:rFonts w:ascii="Calibri" w:eastAsia="Times New Roman" w:hAnsi="Calibri" w:cs="Calibri"/>
+                <w:color w:val="006100"/>
+                <w:kern w:val="0"/>
+                <w:sz w:val="22"/>
+                <w:szCs w:val="22"/>
+                <w:lang w:eastAsia="en-NZ" w:bidi="ar-SA"/>
+              </w:rPr>
+              <w:t xml:space="preserve"> email address to forward messages to</w:t>
+            </w:r>
+          </w:p>
+        </w:tc>
+      </w:tr>
+      <w:tr>
+        <w:trPr>
+          <w:trHeight w:val="300"/>
+        </w:trPr>
+        <w:tc>
+          <w:tcPr>
+            <w:tcW w:w="7940" w:type="dxa"/>
+            <w:shd w:val="clear" w:color="auto" w:fill="auto"/>
+            <w:noWrap/>
+            <w:vAlign w:val="bottom"/>
+            <w:hideMark/>
+          </w:tcPr>
+          <w:p>
+            <w:pPr>
+              <w:widowControl/>
+              <w:suppressAutoHyphens w:val="0"/>
+              <w:autoSpaceDN/>
+              <w:textAlignment w:val="auto"/>
+              <w:rPr>
+                <w:rFonts w:ascii="Calibri" w:eastAsia="Times New Roman" w:hAnsi="Calibri" w:cs="Calibri"/>
+                <w:color w:val="006100"/>
+                <w:kern w:val="0"/>
+                <w:sz w:val="22"/>
+                <w:szCs w:val="22"/>
+                <w:lang w:eastAsia="en-NZ" w:bidi="ar-SA"/>
+              </w:rPr>
+            </w:pPr>
+            <w:r>
+              <w:rPr>
+                <w:rFonts w:ascii="Calibri" w:eastAsia="Times New Roman" w:hAnsi="Calibri" w:cs="Calibri"/>
+                <w:color w:val="006100"/>
+                <w:kern w:val="0"/>
+                <w:sz w:val="22"/>
+                <w:szCs w:val="22"/>
+                <w:lang w:eastAsia="en-NZ" w:bidi="ar-SA"/>
+              </w:rPr>
+              <w:t>Enable\Disable Email notification for an account</w:t>
+            </w:r>
+          </w:p>
+        </w:tc>
+      </w:tr>
+      <w:tr>
+        <w:trPr>
+          <w:trHeight w:val="300"/>
+        </w:trPr>
+        <w:tc>
+          <w:tcPr>
+            <w:tcW w:w="7940" w:type="dxa"/>
+            <w:shd w:val="clear" w:color="auto" w:fill="auto"/>
+            <w:noWrap/>
+            <w:vAlign w:val="bottom"/>
+            <w:hideMark/>
+          </w:tcPr>
+          <w:p>
+            <w:pPr>
+              <w:widowControl/>
+              <w:suppressAutoHyphens w:val="0"/>
+              <w:autoSpaceDN/>
+              <w:textAlignment w:val="auto"/>
+              <w:rPr>
+                <w:rFonts w:ascii="Calibri" w:eastAsia="Times New Roman" w:hAnsi="Calibri" w:cs="Calibri"/>
+                <w:color w:val="006100"/>
+                <w:kern w:val="0"/>
+                <w:sz w:val="22"/>
+                <w:szCs w:val="22"/>
+                <w:lang w:eastAsia="en-NZ" w:bidi="ar-SA"/>
+              </w:rPr>
+            </w:pPr>
+            <w:r>
+              <w:rPr>
+                <w:rFonts w:ascii="Calibri" w:eastAsia="Times New Roman" w:hAnsi="Calibri" w:cs="Calibri"/>
+                <w:color w:val="006100"/>
+                <w:kern w:val="0"/>
+                <w:sz w:val="22"/>
+                <w:szCs w:val="22"/>
+                <w:lang w:eastAsia="en-NZ" w:bidi="ar-SA"/>
+              </w:rPr>
+              <w:t>Search a phrase or keyword from file</w:t>
+            </w:r>
+          </w:p>
+        </w:tc>
+      </w:tr>
+      <w:tr>
+        <w:trPr>
+          <w:trHeight w:val="300"/>
+        </w:trPr>
+        <w:tc>
+          <w:tcPr>
+            <w:tcW w:w="7940" w:type="dxa"/>
+            <w:shd w:val="clear" w:color="auto" w:fill="auto"/>
+            <w:noWrap/>
+            <w:vAlign w:val="bottom"/>
+            <w:hideMark/>
+          </w:tcPr>
+          <w:p>
+            <w:pPr>
+              <w:widowControl/>
+              <w:suppressAutoHyphens w:val="0"/>
+              <w:autoSpaceDN/>
+              <w:textAlignment w:val="auto"/>
+              <w:rPr>
+                <w:rFonts w:ascii="Calibri" w:eastAsia="Times New Roman" w:hAnsi="Calibri" w:cs="Calibri"/>
+                <w:color w:val="006100"/>
+                <w:kern w:val="0"/>
+                <w:sz w:val="22"/>
+                <w:szCs w:val="22"/>
+                <w:lang w:eastAsia="en-NZ" w:bidi="ar-SA"/>
+              </w:rPr>
+            </w:pPr>
+            <w:r>
+              <w:rPr>
+                <w:rFonts w:ascii="Calibri" w:eastAsia="Times New Roman" w:hAnsi="Calibri" w:cs="Calibri"/>
+                <w:color w:val="006100"/>
+                <w:kern w:val="0"/>
+                <w:sz w:val="22"/>
+                <w:szCs w:val="22"/>
+                <w:lang w:eastAsia="en-NZ" w:bidi="ar-SA"/>
+              </w:rPr>
+              <w:t>Create\delete spectator account</w:t>
+            </w:r>
+          </w:p>
+        </w:tc>
+      </w:tr>
+      <w:tr>
+        <w:trPr>
+          <w:trHeight w:val="300"/>
+        </w:trPr>
+        <w:tc>
+          <w:tcPr>
+            <w:tcW w:w="7940" w:type="dxa"/>
+            <w:shd w:val="clear" w:color="auto" w:fill="auto"/>
+            <w:noWrap/>
+            <w:vAlign w:val="bottom"/>
+            <w:hideMark/>
+          </w:tcPr>
+          <w:p>
+            <w:pPr>
+              <w:widowControl/>
+              <w:suppressAutoHyphens w:val="0"/>
+              <w:autoSpaceDN/>
+              <w:textAlignment w:val="auto"/>
+              <w:rPr>
+                <w:rFonts w:ascii="Calibri" w:eastAsia="Times New Roman" w:hAnsi="Calibri" w:cs="Calibri"/>
+                <w:color w:val="006100"/>
+                <w:kern w:val="0"/>
+                <w:sz w:val="22"/>
+                <w:szCs w:val="22"/>
+                <w:lang w:eastAsia="en-NZ" w:bidi="ar-SA"/>
+              </w:rPr>
+            </w:pPr>
+            <w:r>
+              <w:rPr>
+                <w:rFonts w:ascii="Calibri" w:eastAsia="Times New Roman" w:hAnsi="Calibri" w:cs="Calibri"/>
+                <w:color w:val="006100"/>
+                <w:kern w:val="0"/>
+                <w:sz w:val="22"/>
+                <w:szCs w:val="22"/>
+                <w:lang w:eastAsia="en-NZ" w:bidi="ar-SA"/>
+              </w:rPr>
+              <w:t>Associate/dissociate a student with a spectator account</w:t>
+            </w:r>
+          </w:p>
+        </w:tc>
+      </w:tr>
+      <w:tr>
+        <w:trPr>
+          <w:trHeight w:val="300"/>
+        </w:trPr>
+        <w:tc>
+          <w:tcPr>
+            <w:tcW w:w="7940" w:type="dxa"/>
+            <w:shd w:val="clear" w:color="auto" w:fill="auto"/>
+            <w:noWrap/>
+            <w:vAlign w:val="bottom"/>
+            <w:hideMark/>
+          </w:tcPr>
+          <w:p>
+            <w:pPr>
+              <w:widowControl/>
+              <w:suppressAutoHyphens w:val="0"/>
+              <w:autoSpaceDN/>
+              <w:textAlignment w:val="auto"/>
+              <w:rPr>
+                <w:rFonts w:ascii="Calibri" w:eastAsia="Times New Roman" w:hAnsi="Calibri" w:cs="Calibri"/>
+                <w:color w:val="006100"/>
+                <w:kern w:val="0"/>
+                <w:sz w:val="22"/>
+                <w:szCs w:val="22"/>
+                <w:lang w:eastAsia="en-NZ" w:bidi="ar-SA"/>
+              </w:rPr>
+            </w:pPr>
+            <w:r>
+              <w:rPr>
+                <w:rFonts w:ascii="Calibri" w:eastAsia="Times New Roman" w:hAnsi="Calibri" w:cs="Calibri"/>
+                <w:color w:val="006100"/>
+                <w:kern w:val="0"/>
+                <w:sz w:val="22"/>
+                <w:szCs w:val="22"/>
+                <w:lang w:eastAsia="en-NZ" w:bidi="ar-SA"/>
+              </w:rPr>
+              <w:t>Display associated student data to spectator</w:t>
+            </w:r>
+          </w:p>
+        </w:tc>
+      </w:tr>
+    </w:tbl>
+    <w:p>
+      <w:pPr>
+        <w:pStyle w:val="ListParagraph"/>
+        <w:rPr>
+          <w:rFonts w:ascii="Verdana" w:hAnsi="Verdana"/>
+        </w:rPr>
+      </w:pPr>
+    </w:p>
     <w:sectPr>
-      <w:headerReference w:type="default" r:id="rId10"/>
-      <w:footerReference w:type="default" r:id="rId11"/>
+      <w:headerReference w:type="default" r:id="rId11"/>
+      <w:footerReference w:type="default" r:id="rId12"/>
       <w:pgSz w:w="11906" w:h="16838"/>
       <w:pgMar w:top="1440" w:right="1440" w:bottom="1440" w:left="1440" w:header="708" w:footer="708" w:gutter="0"/>
       <w:cols w:space="720"/>
@@ -1763,7 +3663,7 @@
       <w:rPr>
         <w:noProof/>
       </w:rPr>
-      <w:t>8</w:t>
+      <w:t>9</w:t>
     </w:r>
     <w:r>
       <w:fldChar w:fldCharType="end"/>
@@ -2922,6 +4822,17 @@
       </w:numPr>
     </w:pPr>
   </w:style>
+  <w:style w:type="character" w:styleId="Hyperlink">
+    <w:name w:val="Hyperlink"/>
+    <w:basedOn w:val="DefaultParagraphFont"/>
+    <w:uiPriority w:val="99"/>
+    <w:unhideWhenUsed/>
+    <w:rsid w:val="00646AFC"/>
+    <w:rPr>
+      <w:color w:val="0000FF" w:themeColor="hyperlink"/>
+      <w:u w:val="single"/>
+    </w:rPr>
+  </w:style>
 </w:styles>
 </file>
 
@@ -3322,6 +5233,17 @@
         <w:numId w:val="7"/>
       </w:numPr>
     </w:pPr>
+  </w:style>
+  <w:style w:type="character" w:styleId="Hyperlink">
+    <w:name w:val="Hyperlink"/>
+    <w:basedOn w:val="DefaultParagraphFont"/>
+    <w:uiPriority w:val="99"/>
+    <w:unhideWhenUsed/>
+    <w:rsid w:val="00646AFC"/>
+    <w:rPr>
+      <w:color w:val="0000FF" w:themeColor="hyperlink"/>
+      <w:u w:val="single"/>
+    </w:rPr>
   </w:style>
 </w:styles>
 </file>

</xml_diff>